<commit_message>
codes and links and notes uploaded
</commit_message>
<xml_diff>
--- a/assignments/assignment-1.docx
+++ b/assignments/assignment-1.docx
@@ -1614,19 +1614,35 @@
           <w:rFonts w:ascii="Segoe UI" w:hAnsi="Segoe UI" w:cs="Segoe UI"/>
         </w:rPr>
       </w:pPr>
-      <w:proofErr w:type="gramStart"/>
       <w:r>
         <w:rPr>
           <w:rFonts w:ascii="Segoe UI" w:hAnsi="Segoe UI" w:cs="Segoe UI"/>
         </w:rPr>
         <w:t>Similarly</w:t>
       </w:r>
-      <w:proofErr w:type="gramEnd"/>
-      <w:r>
-        <w:rPr>
-          <w:rFonts w:ascii="Segoe UI" w:hAnsi="Segoe UI" w:cs="Segoe UI"/>
-        </w:rPr>
-        <w:t xml:space="preserve"> if products have same price, product id’s should be considered while displaying them in order</w:t>
+      <w:r>
+        <w:rPr>
+          <w:rFonts w:ascii="Segoe UI" w:hAnsi="Segoe UI" w:cs="Segoe UI"/>
+        </w:rPr>
+        <w:t>,</w:t>
+      </w:r>
+      <w:r>
+        <w:rPr>
+          <w:rFonts w:ascii="Segoe UI" w:hAnsi="Segoe UI" w:cs="Segoe UI"/>
+        </w:rPr>
+        <w:t xml:space="preserve"> if products have same price, product </w:t>
+      </w:r>
+      <w:r>
+        <w:rPr>
+          <w:rFonts w:ascii="Segoe UI" w:hAnsi="Segoe UI" w:cs="Segoe UI"/>
+        </w:rPr>
+        <w:t>ids</w:t>
+      </w:r>
+      <w:r>
+        <w:rPr>
+          <w:rFonts w:ascii="Segoe UI" w:hAnsi="Segoe UI" w:cs="Segoe UI"/>
+        </w:rPr>
+        <w:t xml:space="preserve"> should be considered while displaying them in order</w:t>
       </w:r>
     </w:p>
     <w:p/>

</xml_diff>